<commit_message>
dev(auto_shop): add product card
</commit_message>
<xml_diff>
--- a/Task_Description.docx
+++ b/Task_Description.docx
@@ -93,7 +93,7 @@
         <w:rPr>
           <w:lang w:val="ru-RU"/>
         </w:rPr>
-        <w:t>Выполнить анализ объёма каждой части проекта и установить время на их выполнение</w:t>
+        <w:t>Процесс создания ПО</w:t>
       </w:r>
     </w:p>
     <w:p>
@@ -173,12 +173,268 @@
           <w:lang w:val="ru-RU"/>
         </w:rPr>
       </w:pPr>
-      <w:r>
-        <w:rPr>
-          <w:lang w:val="ru-RU"/>
-        </w:rPr>
-        <w:t>Продакшн первой версии.</w:t>
-      </w:r>
+      <w:proofErr w:type="spellStart"/>
+      <w:r>
+        <w:rPr>
+          <w:lang w:val="ru-RU"/>
+        </w:rPr>
+        <w:t>Продакшн</w:t>
+      </w:r>
+      <w:proofErr w:type="spellEnd"/>
+      <w:r>
+        <w:rPr>
+          <w:lang w:val="ru-RU"/>
+        </w:rPr>
+        <w:t xml:space="preserve"> первой версии.</w:t>
+      </w:r>
+    </w:p>
+    <w:p>
+      <w:pPr>
+        <w:rPr>
+          <w:rFonts w:ascii="Georgia" w:hAnsi="Georgia"/>
+          <w:color w:val="444444"/>
+          <w:sz w:val="31"/>
+          <w:szCs w:val="31"/>
+          <w:lang w:val="ru-RU"/>
+        </w:rPr>
+      </w:pPr>
+      <w:r>
+        <w:rPr>
+          <w:rStyle w:val="a4"/>
+          <w:b w:val="0"/>
+          <w:color w:val="000000" w:themeColor="text1"/>
+          <w:sz w:val="28"/>
+          <w:szCs w:val="28"/>
+          <w:lang w:val="ru-RU"/>
+        </w:rPr>
+        <w:t xml:space="preserve">Источник – </w:t>
+      </w:r>
+      <w:proofErr w:type="spellStart"/>
+      <w:r>
+        <w:rPr>
+          <w:rFonts w:ascii="Georgia" w:hAnsi="Georgia"/>
+          <w:i/>
+          <w:iCs/>
+          <w:color w:val="999999"/>
+          <w:sz w:val="27"/>
+          <w:szCs w:val="27"/>
+          <w:lang w:val="ru-RU"/>
+        </w:rPr>
+        <w:t>Портни</w:t>
+      </w:r>
+      <w:proofErr w:type="spellEnd"/>
+      <w:r>
+        <w:rPr>
+          <w:rFonts w:ascii="Georgia" w:hAnsi="Georgia"/>
+          <w:i/>
+          <w:iCs/>
+          <w:color w:val="999999"/>
+          <w:sz w:val="27"/>
+          <w:szCs w:val="27"/>
+          <w:lang w:val="ru-RU"/>
+        </w:rPr>
+        <w:t xml:space="preserve"> Стэнли И.</w:t>
+      </w:r>
+      <w:r>
+        <w:rPr>
+          <w:rFonts w:ascii="Georgia" w:hAnsi="Georgia"/>
+          <w:i/>
+          <w:iCs/>
+          <w:color w:val="999999"/>
+          <w:sz w:val="27"/>
+          <w:szCs w:val="27"/>
+          <w:lang w:val="ru-RU"/>
+        </w:rPr>
+        <w:t xml:space="preserve"> - </w:t>
+      </w:r>
+      <w:r>
+        <w:rPr>
+          <w:rFonts w:ascii="Georgia" w:hAnsi="Georgia"/>
+          <w:color w:val="444444"/>
+          <w:sz w:val="31"/>
+          <w:szCs w:val="31"/>
+          <w:lang w:val="ru-RU"/>
+        </w:rPr>
+        <w:t>Управление проектами для "чайников"</w:t>
+      </w:r>
+    </w:p>
+    <w:p>
+      <w:pPr>
+        <w:rPr>
+          <w:lang w:val="ru-RU"/>
+        </w:rPr>
+      </w:pPr>
+      <w:r>
+        <w:rPr>
+          <w:lang w:val="ru-RU"/>
+        </w:rPr>
+        <w:t>Источники:</w:t>
+      </w:r>
+    </w:p>
+    <w:p>
+      <w:pPr>
+        <w:rPr>
+          <w:lang w:val="ru-RU"/>
+        </w:rPr>
+      </w:pPr>
+      <w:r>
+        <w:rPr>
+          <w:rFonts w:ascii="Arial" w:hAnsi="Arial" w:cs="Arial"/>
+          <w:color w:val="3D3D3D"/>
+          <w:shd w:val="clear" w:color="auto" w:fill="FFFFFF"/>
+          <w:lang w:val="ru-RU"/>
+        </w:rPr>
+        <w:t xml:space="preserve">Карпова С.О. Конспект </w:t>
+      </w:r>
+      <w:proofErr w:type="spellStart"/>
+      <w:r>
+        <w:rPr>
+          <w:rFonts w:ascii="Arial" w:hAnsi="Arial" w:cs="Arial"/>
+          <w:color w:val="3D3D3D"/>
+          <w:shd w:val="clear" w:color="auto" w:fill="FFFFFF"/>
+          <w:lang w:val="ru-RU"/>
+        </w:rPr>
+        <w:t>лекцій</w:t>
+      </w:r>
+      <w:proofErr w:type="spellEnd"/>
+      <w:r>
+        <w:rPr>
+          <w:rFonts w:ascii="Arial" w:hAnsi="Arial" w:cs="Arial"/>
+          <w:color w:val="3D3D3D"/>
+          <w:shd w:val="clear" w:color="auto" w:fill="FFFFFF"/>
+          <w:lang w:val="ru-RU"/>
+        </w:rPr>
+        <w:t xml:space="preserve"> з курсу “</w:t>
+      </w:r>
+      <w:proofErr w:type="spellStart"/>
+      <w:r>
+        <w:rPr>
+          <w:rFonts w:ascii="Arial" w:hAnsi="Arial" w:cs="Arial"/>
+          <w:color w:val="3D3D3D"/>
+          <w:shd w:val="clear" w:color="auto" w:fill="FFFFFF"/>
+          <w:lang w:val="ru-RU"/>
+        </w:rPr>
+        <w:t>Основи</w:t>
+      </w:r>
+      <w:proofErr w:type="spellEnd"/>
+      <w:r>
+        <w:rPr>
+          <w:rFonts w:ascii="Arial" w:hAnsi="Arial" w:cs="Arial"/>
+          <w:color w:val="3D3D3D"/>
+          <w:shd w:val="clear" w:color="auto" w:fill="FFFFFF"/>
+          <w:lang w:val="ru-RU"/>
+        </w:rPr>
+        <w:t xml:space="preserve"> </w:t>
+      </w:r>
+      <w:proofErr w:type="spellStart"/>
+      <w:r>
+        <w:rPr>
+          <w:rFonts w:ascii="Arial" w:hAnsi="Arial" w:cs="Arial"/>
+          <w:color w:val="3D3D3D"/>
+          <w:shd w:val="clear" w:color="auto" w:fill="FFFFFF"/>
+          <w:lang w:val="ru-RU"/>
+        </w:rPr>
+        <w:t>програмної</w:t>
+      </w:r>
+      <w:proofErr w:type="spellEnd"/>
+      <w:r>
+        <w:rPr>
+          <w:rFonts w:ascii="Arial" w:hAnsi="Arial" w:cs="Arial"/>
+          <w:color w:val="3D3D3D"/>
+          <w:shd w:val="clear" w:color="auto" w:fill="FFFFFF"/>
+          <w:lang w:val="ru-RU"/>
+        </w:rPr>
+        <w:t xml:space="preserve"> </w:t>
+      </w:r>
+      <w:proofErr w:type="spellStart"/>
+      <w:r>
+        <w:rPr>
+          <w:rFonts w:ascii="Arial" w:hAnsi="Arial" w:cs="Arial"/>
+          <w:color w:val="3D3D3D"/>
+          <w:shd w:val="clear" w:color="auto" w:fill="FFFFFF"/>
+          <w:lang w:val="ru-RU"/>
+        </w:rPr>
+        <w:t>інженерії</w:t>
+      </w:r>
+      <w:proofErr w:type="spellEnd"/>
+      <w:r>
+        <w:rPr>
+          <w:rFonts w:ascii="Arial" w:hAnsi="Arial" w:cs="Arial"/>
+          <w:color w:val="3D3D3D"/>
+          <w:shd w:val="clear" w:color="auto" w:fill="FFFFFF"/>
+          <w:lang w:val="ru-RU"/>
+        </w:rPr>
+        <w:t xml:space="preserve">”. </w:t>
+      </w:r>
+      <w:r>
+        <w:rPr>
+          <w:rFonts w:ascii="Arial" w:hAnsi="Arial" w:cs="Arial"/>
+          <w:color w:val="3D3D3D"/>
+          <w:shd w:val="clear" w:color="auto" w:fill="FFFFFF"/>
+          <w:lang w:val="ru-RU"/>
+        </w:rPr>
+        <w:t xml:space="preserve">Херсон: ХФ НУК, </w:t>
+      </w:r>
+      <w:proofErr w:type="gramStart"/>
+      <w:r>
+        <w:rPr>
+          <w:rFonts w:ascii="Arial" w:hAnsi="Arial" w:cs="Arial"/>
+          <w:color w:val="3D3D3D"/>
+          <w:shd w:val="clear" w:color="auto" w:fill="FFFFFF"/>
+          <w:lang w:val="ru-RU"/>
+        </w:rPr>
+        <w:t>2014.-</w:t>
+      </w:r>
+      <w:proofErr w:type="gramEnd"/>
+      <w:r>
+        <w:rPr>
+          <w:rFonts w:ascii="Arial" w:hAnsi="Arial" w:cs="Arial"/>
+          <w:color w:val="3D3D3D"/>
+          <w:shd w:val="clear" w:color="auto" w:fill="FFFFFF"/>
+          <w:lang w:val="ru-RU"/>
+        </w:rPr>
+        <w:t xml:space="preserve"> 285 с</w:t>
+      </w:r>
+    </w:p>
+    <w:p>
+      <w:pPr>
+        <w:shd w:val="clear" w:color="auto" w:fill="FFFFFF"/>
+        <w:spacing w:before="100" w:beforeAutospacing="1" w:after="100" w:afterAutospacing="1" w:line="240" w:lineRule="auto"/>
+        <w:rPr>
+          <w:lang w:val="ru-RU"/>
+        </w:rPr>
+      </w:pPr>
+      <w:proofErr w:type="spellStart"/>
+      <w:r>
+        <w:rPr>
+          <w:rFonts w:ascii="Arial" w:hAnsi="Arial" w:cs="Arial"/>
+          <w:color w:val="202122"/>
+          <w:sz w:val="19"/>
+          <w:szCs w:val="19"/>
+          <w:shd w:val="clear" w:color="auto" w:fill="FFFFFF"/>
+          <w:lang w:val="ru-RU"/>
+        </w:rPr>
+        <w:t>Купман</w:t>
+      </w:r>
+      <w:proofErr w:type="spellEnd"/>
+      <w:r>
+        <w:rPr>
+          <w:rFonts w:ascii="Arial" w:hAnsi="Arial" w:cs="Arial"/>
+          <w:color w:val="202122"/>
+          <w:sz w:val="19"/>
+          <w:szCs w:val="19"/>
+          <w:shd w:val="clear" w:color="auto" w:fill="FFFFFF"/>
+          <w:lang w:val="ru-RU"/>
+        </w:rPr>
+        <w:t>, П. "Надежность, безопасность и надежность в повседневных встроенных системах".</w:t>
+      </w:r>
+    </w:p>
+    <w:p>
+      <w:pPr>
+        <w:rPr>
+          <w:lang w:val="ru-RU"/>
+        </w:rPr>
+      </w:pPr>
       <w:bookmarkStart w:id="0" w:name="_GoBack"/>
       <w:bookmarkEnd w:id="0"/>
     </w:p>
@@ -721,6 +977,17 @@
       <w:contextualSpacing/>
     </w:pPr>
   </w:style>
+  <w:style w:type="character" w:styleId="a4">
+    <w:name w:val="Strong"/>
+    <w:basedOn w:val="a0"/>
+    <w:uiPriority w:val="22"/>
+    <w:qFormat/>
+    <w:rsid w:val="008F45EA"/>
+    <w:rPr>
+      <w:b/>
+      <w:bCs/>
+    </w:rPr>
+  </w:style>
 </w:styles>
 </file>
 

</xml_diff>